<commit_message>
Journal de bord 16.02
Windows
</commit_message>
<xml_diff>
--- a/Documentation de projet/VE_Journal_de_bord.docx
+++ b/Documentation de projet/VE_Journal_de_bord.docx
@@ -219,7 +219,15 @@
           </w:tcPr>
           <w:p>
             <w:r>
-              <w:t>Réception du cahier des charges – discussion avec M.Carrel à propos de ce dernier et du projet en général</w:t>
+              <w:t xml:space="preserve">Réception du cahier des charges – discussion avec </w:t>
+            </w:r>
+            <w:proofErr w:type="spellStart"/>
+            <w:r>
+              <w:t>M.Carrel</w:t>
+            </w:r>
+            <w:proofErr w:type="spellEnd"/>
+            <w:r>
+              <w:t xml:space="preserve"> à propos de ce dernier et du projet en général</w:t>
             </w:r>
           </w:p>
         </w:tc>
@@ -333,7 +341,15 @@
           </w:tcPr>
           <w:p>
             <w:r>
-              <w:t xml:space="preserve">Réécriture de la planification initiale sur Trello </w:t>
+              <w:t xml:space="preserve">Réécriture de la planification initiale sur </w:t>
+            </w:r>
+            <w:proofErr w:type="spellStart"/>
+            <w:r>
+              <w:t>Trello</w:t>
+            </w:r>
+            <w:proofErr w:type="spellEnd"/>
+            <w:r>
+              <w:t xml:space="preserve"> </w:t>
             </w:r>
           </w:p>
         </w:tc>
@@ -487,17 +503,33 @@
           </w:tcPr>
           <w:p>
             <w:r>
-              <w:t>Discussion avec M.Carrel à propos d’une mise à jour du cahier des charges.</w:t>
-            </w:r>
-          </w:p>
-        </w:tc>
-        <w:tc>
-          <w:tcPr>
-            <w:tcW w:w="1959" w:type="dxa"/>
-          </w:tcPr>
-          <w:p>
-            <w:r>
-              <w:t xml:space="preserve">Nouvelle difficulté : Il faut que le programme calcule la facture selon les opérations que le médecin à </w:t>
+              <w:t xml:space="preserve">Discussion avec </w:t>
+            </w:r>
+            <w:proofErr w:type="spellStart"/>
+            <w:r>
+              <w:t>M.Carrel</w:t>
+            </w:r>
+            <w:proofErr w:type="spellEnd"/>
+            <w:r>
+              <w:t xml:space="preserve"> à propos d’une mise à jour du cahier des charges.</w:t>
+            </w:r>
+          </w:p>
+        </w:tc>
+        <w:tc>
+          <w:tcPr>
+            <w:tcW w:w="1959" w:type="dxa"/>
+          </w:tcPr>
+          <w:p>
+            <w:r>
+              <w:t xml:space="preserve">Nouvelle difficulté : Il faut que le programme calcule la facture selon les opérations que le médecin </w:t>
+            </w:r>
+            <w:proofErr w:type="spellStart"/>
+            <w:r>
+              <w:t>à</w:t>
+            </w:r>
+            <w:proofErr w:type="spellEnd"/>
+            <w:r>
+              <w:t xml:space="preserve"> </w:t>
             </w:r>
             <w:r>
               <w:t>effectué</w:t>
@@ -532,7 +564,15 @@
           </w:tcPr>
           <w:p>
             <w:r>
-              <w:t>Installation et découverte du Phoenix Browser TARMED sur la workstation CPNV</w:t>
+              <w:t xml:space="preserve">Installation et découverte du Phoenix Browser TARMED sur la </w:t>
+            </w:r>
+            <w:proofErr w:type="spellStart"/>
+            <w:r>
+              <w:t>workstation</w:t>
+            </w:r>
+            <w:proofErr w:type="spellEnd"/>
+            <w:r>
+              <w:t xml:space="preserve"> CPNV</w:t>
             </w:r>
           </w:p>
         </w:tc>
@@ -625,17 +665,38 @@
               <w:t xml:space="preserve">Maquettage – Réécriture des maquettes </w:t>
             </w:r>
             <w:r>
-              <w:t>en epgz</w:t>
-            </w:r>
-          </w:p>
-        </w:tc>
-        <w:tc>
-          <w:tcPr>
-            <w:tcW w:w="1959" w:type="dxa"/>
-          </w:tcPr>
-          <w:p>
-            <w:r>
-              <w:t>Passage à la nouvelle version de Pencil : Recréation des fichiers de maquettes en format epgz avec la nouvelle version</w:t>
+              <w:t xml:space="preserve">en </w:t>
+            </w:r>
+            <w:proofErr w:type="spellStart"/>
+            <w:r>
+              <w:t>epgz</w:t>
+            </w:r>
+            <w:proofErr w:type="spellEnd"/>
+          </w:p>
+        </w:tc>
+        <w:tc>
+          <w:tcPr>
+            <w:tcW w:w="1959" w:type="dxa"/>
+          </w:tcPr>
+          <w:p>
+            <w:r>
+              <w:t xml:space="preserve">Passage à la nouvelle version de </w:t>
+            </w:r>
+            <w:proofErr w:type="spellStart"/>
+            <w:r>
+              <w:t>Pencil</w:t>
+            </w:r>
+            <w:proofErr w:type="spellEnd"/>
+            <w:r>
+              <w:t xml:space="preserve"> : Recréation des fichiers de maquettes en format </w:t>
+            </w:r>
+            <w:proofErr w:type="spellStart"/>
+            <w:r>
+              <w:t>epgz</w:t>
+            </w:r>
+            <w:proofErr w:type="spellEnd"/>
+            <w:r>
+              <w:t xml:space="preserve"> avec la nouvelle version</w:t>
             </w:r>
           </w:p>
         </w:tc>
@@ -816,7 +877,7 @@
           </w:tcPr>
           <w:p>
             <w:r>
-              <w:t>1h45</w:t>
+              <w:t>3h00</w:t>
             </w:r>
           </w:p>
         </w:tc>
@@ -851,17 +912,20 @@
           </w:tcPr>
           <w:p>
             <w:r>
-              <w:t>25.02.18</w:t>
-            </w:r>
-          </w:p>
-        </w:tc>
-        <w:tc>
-          <w:tcPr>
-            <w:tcW w:w="906" w:type="dxa"/>
-          </w:tcPr>
-          <w:p>
-            <w:r>
-              <w:t>4h45</w:t>
+              <w:t>1</w:t>
+            </w:r>
+            <w:r>
+              <w:t>5.02.18</w:t>
+            </w:r>
+          </w:p>
+        </w:tc>
+        <w:tc>
+          <w:tcPr>
+            <w:tcW w:w="906" w:type="dxa"/>
+          </w:tcPr>
+          <w:p>
+            <w:r>
+              <w:t>3h00</w:t>
             </w:r>
           </w:p>
         </w:tc>
@@ -883,10 +947,10 @@
             <w:r>
               <w:t>Création du MLD, plusieurs retouches apportées au MCD pendant la conceptualisation.</w:t>
             </w:r>
-            <w:bookmarkStart w:id="0" w:name="_GoBack"/>
-            <w:bookmarkEnd w:id="0"/>
-          </w:p>
-        </w:tc>
+          </w:p>
+        </w:tc>
+        <w:bookmarkStart w:id="0" w:name="_GoBack"/>
+        <w:bookmarkEnd w:id="0"/>
       </w:tr>
       <w:tr>
         <w:trPr>
@@ -896,25 +960,41 @@
           <w:tcPr>
             <w:tcW w:w="1555" w:type="dxa"/>
           </w:tcPr>
-          <w:p/>
-        </w:tc>
-        <w:tc>
-          <w:tcPr>
-            <w:tcW w:w="906" w:type="dxa"/>
-          </w:tcPr>
-          <w:p/>
-        </w:tc>
-        <w:tc>
-          <w:tcPr>
-            <w:tcW w:w="4642" w:type="dxa"/>
-          </w:tcPr>
-          <w:p/>
-        </w:tc>
-        <w:tc>
-          <w:tcPr>
-            <w:tcW w:w="1959" w:type="dxa"/>
-          </w:tcPr>
-          <w:p/>
+          <w:p>
+            <w:r>
+              <w:t>16.02.18</w:t>
+            </w:r>
+          </w:p>
+        </w:tc>
+        <w:tc>
+          <w:tcPr>
+            <w:tcW w:w="906" w:type="dxa"/>
+          </w:tcPr>
+          <w:p>
+            <w:r>
+              <w:t>0h45</w:t>
+            </w:r>
+          </w:p>
+        </w:tc>
+        <w:tc>
+          <w:tcPr>
+            <w:tcW w:w="4642" w:type="dxa"/>
+          </w:tcPr>
+          <w:p>
+            <w:r>
+              <w:t>Scénarios</w:t>
+            </w:r>
+          </w:p>
+        </w:tc>
+        <w:tc>
+          <w:tcPr>
+            <w:tcW w:w="1959" w:type="dxa"/>
+          </w:tcPr>
+          <w:p>
+            <w:r>
+              <w:t>Début de travail sur les scénarios, en particulier sur la mise en page de ces derniers.</w:t>
+            </w:r>
+          </w:p>
         </w:tc>
       </w:tr>
     </w:tbl>

</xml_diff>